<commit_message>
__Update requirement 2012-05-07 after discussion.
</commit_message>
<xml_diff>
--- a/Specifications/UserHistory/YeuCauNgay-2012-05-07.docx
+++ b/Specifications/UserHistory/YeuCauNgay-2012-05-07.docx
@@ -145,6 +145,24 @@
         </w:rPr>
         <w:t>Chiết khấu thêm cho hóa đơn hoặc mã hàng, được đưa vào phần chiết khấu thêm, và cần có giải thích. (Bằng)</w:t>
       </w:r>
+      <w:r>
+        <w:rPr>
+          <w:rFonts w:ascii="Times New Roman" w:hAnsi="Times New Roman" w:cs="Times New Roman"/>
+        </w:rPr>
+        <w:t>. Gọi là giảm giá.</w:t>
+      </w:r>
+      <w:r>
+        <w:rPr>
+          <w:rFonts w:ascii="Times New Roman" w:hAnsi="Times New Roman" w:cs="Times New Roman"/>
+        </w:rPr>
+        <w:t xml:space="preserve"> (để phân biệt với chiết khấu theo product)</w:t>
+      </w:r>
+      <w:r>
+        <w:rPr>
+          <w:rFonts w:ascii="Times New Roman" w:hAnsi="Times New Roman" w:cs="Times New Roman"/>
+        </w:rPr>
+        <w:t>. Chiết khấu thêm hiện trực tiếp trên màn hình invoice.</w:t>
+      </w:r>
     </w:p>
     <w:p>
       <w:pPr>
@@ -163,6 +181,24 @@
         </w:rPr>
         <w:t>Thêm button “In phiếu xuất kho” trong màn hình Invoice để trực tiếp tạo phiếu xuất kho. (Bằng)</w:t>
       </w:r>
+      <w:r>
+        <w:rPr>
+          <w:rFonts w:ascii="Times New Roman" w:hAnsi="Times New Roman" w:cs="Times New Roman"/>
+        </w:rPr>
+        <w:t xml:space="preserve">. </w:t>
+      </w:r>
+      <w:r>
+        <w:rPr>
+          <w:rFonts w:ascii="Times New Roman" w:hAnsi="Times New Roman" w:cs="Times New Roman"/>
+        </w:rPr>
+        <w:t xml:space="preserve">Button “Tạo phiếu xuất kho” </w:t>
+      </w:r>
+      <w:r>
+        <w:rPr>
+          <w:rFonts w:ascii="Times New Roman" w:hAnsi="Times New Roman" w:cs="Times New Roman"/>
+        </w:rPr>
+        <w:t>Mở màn hình phiếu xuất kho.</w:t>
+      </w:r>
     </w:p>
     <w:p>
       <w:pPr>
@@ -181,6 +217,24 @@
         </w:rPr>
         <w:t>Thên button “In hóa đơn”. Khi in hóa đơn, tất cả các thông tin được đưa chung vào 1 file work A4 (technique Phúc)</w:t>
       </w:r>
+      <w:r>
+        <w:rPr>
+          <w:rFonts w:ascii="Times New Roman" w:hAnsi="Times New Roman" w:cs="Times New Roman"/>
+        </w:rPr>
+        <w:t>. Sử dụng I</w:t>
+      </w:r>
+      <w:r>
+        <w:rPr>
+          <w:rFonts w:ascii="Times New Roman" w:hAnsi="Times New Roman" w:cs="Times New Roman"/>
+        </w:rPr>
+        <w:t>R</w:t>
+      </w:r>
+      <w:r>
+        <w:rPr>
+          <w:rFonts w:ascii="Times New Roman" w:hAnsi="Times New Roman" w:cs="Times New Roman"/>
+        </w:rPr>
+        <w:t>eport.</w:t>
+      </w:r>
     </w:p>
     <w:p>
       <w:pPr>
@@ -199,6 +253,12 @@
         </w:rPr>
         <w:t>Phiếu xuất kho không có giá (Hoàng)</w:t>
       </w:r>
+      <w:r>
+        <w:rPr>
+          <w:rFonts w:ascii="Times New Roman" w:hAnsi="Times New Roman" w:cs="Times New Roman"/>
+        </w:rPr>
+        <w:t>. Confirm thêm thông tin khác.</w:t>
+      </w:r>
     </w:p>
     <w:p>
       <w:pPr>
@@ -217,41 +277,161 @@
         </w:rPr>
         <w:t>Giải thích rõ phần quản lý tài chính =&gt; Thanh toán hóa đơn. 1 hóa đơn có thể thanh toán nhiều lần (Hoàng). Các chi phí trả tiền vận chuyển giùm khách hàng cũng được tính vào Thanh toán hóa đơn.</w:t>
       </w:r>
-    </w:p>
-    <w:p>
-      <w:pPr>
-        <w:pStyle w:val="ListParagraph"/>
-        <w:numPr>
-          <w:ilvl w:val="0"/>
-          <w:numId w:val="1"/>
-        </w:numPr>
-        <w:rPr>
-          <w:rFonts w:ascii="Times New Roman" w:hAnsi="Times New Roman" w:cs="Times New Roman"/>
-        </w:rPr>
-      </w:pPr>
-      <w:r>
-        <w:rPr>
-          <w:rFonts w:ascii="Times New Roman" w:hAnsi="Times New Roman" w:cs="Times New Roman"/>
-        </w:rPr>
-        <w:t>Hiện danh sách các ngày thanh toán trong hóa đơn, hiện thêm tab mới (Thanh toán) – Read only. Việc thanh toán có thể thực hiện trực tiếp từ màn hình invoice (Bằng)</w:t>
-      </w:r>
-    </w:p>
-    <w:p>
-      <w:pPr>
-        <w:pStyle w:val="ListParagraph"/>
-        <w:numPr>
-          <w:ilvl w:val="0"/>
-          <w:numId w:val="1"/>
-        </w:numPr>
-        <w:rPr>
-          <w:rFonts w:ascii="Times New Roman" w:hAnsi="Times New Roman" w:cs="Times New Roman"/>
-        </w:rPr>
-      </w:pPr>
-      <w:r>
-        <w:rPr>
-          <w:rFonts w:ascii="Times New Roman" w:hAnsi="Times New Roman" w:cs="Times New Roman"/>
-        </w:rPr>
-        <w:t>Thêm tab danh sách các hàng trả trên hóa đơn – Read only. Khi trả hàng trong màn hình “Trả hàng”, cho phép nhập mã hàng =&gt; hóa đơn gần nhất =&gt; tất cả các mã hàng trong hóa đơn này + chiết khấu.</w:t>
+      <w:r>
+        <w:rPr>
+          <w:rFonts w:ascii="Times New Roman" w:hAnsi="Times New Roman" w:cs="Times New Roman"/>
+        </w:rPr>
+        <w:t xml:space="preserve"> Hiện các khoản phụ thu đơn hàng ở màn hình Invoice – Read only.</w:t>
+      </w:r>
+      <w:r>
+        <w:rPr>
+          <w:rFonts w:ascii="Times New Roman" w:hAnsi="Times New Roman" w:cs="Times New Roman"/>
+        </w:rPr>
+        <w:t xml:space="preserve"> Thêm khái niệm loại phụ thu vào payment.</w:t>
+      </w:r>
+    </w:p>
+    <w:p>
+      <w:pPr>
+        <w:pStyle w:val="ListParagraph"/>
+        <w:numPr>
+          <w:ilvl w:val="0"/>
+          <w:numId w:val="1"/>
+        </w:numPr>
+        <w:rPr>
+          <w:rFonts w:ascii="Times New Roman" w:hAnsi="Times New Roman" w:cs="Times New Roman"/>
+        </w:rPr>
+      </w:pPr>
+      <w:r>
+        <w:rPr>
+          <w:rFonts w:ascii="Times New Roman" w:hAnsi="Times New Roman" w:cs="Times New Roman"/>
+        </w:rPr>
+        <w:t>Thêm referenceCode</w:t>
+      </w:r>
+      <w:r>
+        <w:rPr>
+          <w:rFonts w:ascii="Times New Roman" w:hAnsi="Times New Roman" w:cs="Times New Roman"/>
+        </w:rPr>
+        <w:t xml:space="preserve"> (mã tham chiếu - optional)</w:t>
+      </w:r>
+      <w:r>
+        <w:rPr>
+          <w:rFonts w:ascii="Times New Roman" w:hAnsi="Times New Roman" w:cs="Times New Roman"/>
+        </w:rPr>
+        <w:t xml:space="preserve"> cho 1 cái paymentShipment.</w:t>
+      </w:r>
+      <w:r>
+        <w:rPr>
+          <w:rFonts w:ascii="Times New Roman" w:hAnsi="Times New Roman" w:cs="Times New Roman"/>
+        </w:rPr>
+        <w:t xml:space="preserve"> (Hoàng)</w:t>
+      </w:r>
+    </w:p>
+    <w:p>
+      <w:pPr>
+        <w:pStyle w:val="ListParagraph"/>
+        <w:numPr>
+          <w:ilvl w:val="0"/>
+          <w:numId w:val="1"/>
+        </w:numPr>
+        <w:rPr>
+          <w:rFonts w:ascii="Times New Roman" w:hAnsi="Times New Roman" w:cs="Times New Roman"/>
+        </w:rPr>
+      </w:pPr>
+      <w:r>
+        <w:rPr>
+          <w:rFonts w:ascii="Times New Roman" w:hAnsi="Times New Roman" w:cs="Times New Roman"/>
+        </w:rPr>
+        <w:t>Sắp xếp tự tạo dữ liệu trên view hợp lý, từ trên xuống dưới (Phúc)</w:t>
+      </w:r>
+    </w:p>
+    <w:p>
+      <w:pPr>
+        <w:pStyle w:val="ListParagraph"/>
+        <w:numPr>
+          <w:ilvl w:val="0"/>
+          <w:numId w:val="1"/>
+        </w:numPr>
+        <w:rPr>
+          <w:rFonts w:ascii="Times New Roman" w:hAnsi="Times New Roman" w:cs="Times New Roman"/>
+        </w:rPr>
+      </w:pPr>
+      <w:r>
+        <w:rPr>
+          <w:rFonts w:ascii="Times New Roman" w:hAnsi="Times New Roman" w:cs="Times New Roman"/>
+        </w:rPr>
+        <w:t xml:space="preserve">Hiện danh sách các ngày thanh toán trong hóa đơn, hiện thêm tab mới (Thanh toán) – Read only. </w:t>
+      </w:r>
+      <w:r>
+        <w:rPr>
+          <w:rFonts w:ascii="Times New Roman" w:hAnsi="Times New Roman" w:cs="Times New Roman"/>
+        </w:rPr>
+        <w:t xml:space="preserve">Gọi service từ Hoàng. </w:t>
+      </w:r>
+      <w:r>
+        <w:rPr>
+          <w:rFonts w:ascii="Times New Roman" w:hAnsi="Times New Roman" w:cs="Times New Roman"/>
+        </w:rPr>
+        <w:t>Việc thanh toán có thể thực hiện trực tiếp từ màn hình invoice (Bằng)</w:t>
+      </w:r>
+      <w:r>
+        <w:rPr>
+          <w:rFonts w:ascii="Times New Roman" w:hAnsi="Times New Roman" w:cs="Times New Roman"/>
+        </w:rPr>
+        <w:t xml:space="preserve"> =&gt; Thêm button “Trả tiền”</w:t>
+      </w:r>
+      <w:r>
+        <w:rPr>
+          <w:rFonts w:ascii="Times New Roman" w:hAnsi="Times New Roman" w:cs="Times New Roman"/>
+        </w:rPr>
+        <w:t>, mở popup đến màn hình PaymentInvoice.</w:t>
+      </w:r>
+      <w:r>
+        <w:rPr>
+          <w:rFonts w:ascii="Times New Roman" w:hAnsi="Times New Roman" w:cs="Times New Roman"/>
+        </w:rPr>
+        <w:t xml:space="preserve"> (Phúc</w:t>
+      </w:r>
+      <w:r>
+        <w:rPr>
+          <w:rFonts w:ascii="Times New Roman" w:hAnsi="Times New Roman" w:cs="Times New Roman"/>
+        </w:rPr>
+        <w:t xml:space="preserve"> thêm nơi add buttons</w:t>
+      </w:r>
+      <w:r>
+        <w:rPr>
+          <w:rFonts w:ascii="Times New Roman" w:hAnsi="Times New Roman" w:cs="Times New Roman"/>
+        </w:rPr>
+        <w:t>)</w:t>
+      </w:r>
+    </w:p>
+    <w:p>
+      <w:pPr>
+        <w:pStyle w:val="ListParagraph"/>
+        <w:numPr>
+          <w:ilvl w:val="0"/>
+          <w:numId w:val="1"/>
+        </w:numPr>
+        <w:rPr>
+          <w:rFonts w:ascii="Times New Roman" w:hAnsi="Times New Roman" w:cs="Times New Roman"/>
+        </w:rPr>
+      </w:pPr>
+      <w:r>
+        <w:rPr>
+          <w:rFonts w:ascii="Times New Roman" w:hAnsi="Times New Roman" w:cs="Times New Roman"/>
+        </w:rPr>
+        <w:t>Thêm tab danh sách các hàng trả trên hóa đơn – Read only. Khi trả hàng trong màn hình “Trả hàng”, cho phép nhập mã hàng</w:t>
+      </w:r>
+      <w:r>
+        <w:rPr>
+          <w:rFonts w:ascii="Times New Roman" w:hAnsi="Times New Roman" w:cs="Times New Roman"/>
+        </w:rPr>
+        <w:t xml:space="preserve"> (+mã khách hàng)</w:t>
+      </w:r>
+      <w:r>
+        <w:rPr>
+          <w:rFonts w:ascii="Times New Roman" w:hAnsi="Times New Roman" w:cs="Times New Roman"/>
+        </w:rPr>
+        <w:t xml:space="preserve"> =&gt; hóa đơn gần nhất =&gt; tất cả các mã hàng trong hóa đơn này + chiết khấu.</w:t>
       </w:r>
       <w:r>
         <w:rPr>
@@ -259,23 +439,11 @@
         </w:rPr>
         <w:t xml:space="preserve"> (Bằng)</w:t>
       </w:r>
-    </w:p>
-    <w:p>
-      <w:pPr>
-        <w:pStyle w:val="ListParagraph"/>
-        <w:numPr>
-          <w:ilvl w:val="0"/>
-          <w:numId w:val="1"/>
-        </w:numPr>
-        <w:rPr>
-          <w:rFonts w:ascii="Times New Roman" w:hAnsi="Times New Roman" w:cs="Times New Roman"/>
-        </w:rPr>
-      </w:pPr>
-      <w:r>
-        <w:rPr>
-          <w:rFonts w:ascii="Times New Roman" w:hAnsi="Times New Roman" w:cs="Times New Roman"/>
-        </w:rPr>
-        <w:t>Hiện các khoản phụ thu đơn hàng ở màn hình Invoice – Read only.</w:t>
+      <w:r>
+        <w:rPr>
+          <w:rFonts w:ascii="Times New Roman" w:hAnsi="Times New Roman" w:cs="Times New Roman"/>
+        </w:rPr>
+        <w:t>. Khi mới tạo hóa đơn, phải chưa có tab trả hàng (Phúc :)</w:t>
       </w:r>
     </w:p>
     <w:p>
@@ -355,6 +523,12 @@
           <w:rFonts w:ascii="Times New Roman" w:hAnsi="Times New Roman" w:cs="Times New Roman"/>
         </w:rPr>
         <w:t>Thiếu cơ chế default button để nhấn OK trên màn hình login, và các màn hình dialog khác.</w:t>
+      </w:r>
+      <w:r>
+        <w:rPr>
+          <w:rFonts w:ascii="Times New Roman" w:hAnsi="Times New Roman" w:cs="Times New Roman"/>
+        </w:rPr>
+        <w:t xml:space="preserve"> (Phúc)</w:t>
       </w:r>
     </w:p>
     <w:p>

</xml_diff>